<commit_message>
Update of Users docu
adding runtime question (use fit gauss)
adding function diagrams
</commit_message>
<xml_diff>
--- a/docu/User_Documentation_V1.docx
+++ b/docu/User_Documentation_V1.docx
@@ -54,6 +54,13 @@
     </w:p>
     <w:sdt>
       <w:sdtPr>
+        <w:rPr>
+          <w:rFonts w:asciiTheme="minorHAnsi" w:eastAsiaTheme="minorHAnsi" w:hAnsiTheme="minorHAnsi" w:cstheme="minorBidi"/>
+          <w:color w:val="auto"/>
+          <w:sz w:val="22"/>
+          <w:szCs w:val="22"/>
+          <w:lang w:val="cs-CZ"/>
+        </w:rPr>
         <w:id w:val="-1069653586"/>
         <w:docPartObj>
           <w:docPartGallery w:val="Table of Contents"/>
@@ -62,14 +69,9 @@
       </w:sdtPr>
       <w:sdtEndPr>
         <w:rPr>
-          <w:rFonts w:asciiTheme="minorHAnsi" w:eastAsiaTheme="minorHAnsi" w:hAnsiTheme="minorHAnsi" w:cstheme="minorBidi"/>
           <w:b/>
           <w:bCs/>
           <w:noProof/>
-          <w:color w:val="auto"/>
-          <w:sz w:val="22"/>
-          <w:szCs w:val="22"/>
-          <w:lang w:val="cs-CZ"/>
         </w:rPr>
       </w:sdtEndPr>
       <w:sdtContent>
@@ -637,10 +639,203 @@
     </w:p>
     <w:p>
       <w:pPr>
-        <w:rPr>
-          <w:lang w:val="en-US"/>
-        </w:rPr>
-      </w:pPr>
+        <w:pStyle w:val="Heading2"/>
+        <w:rPr>
+          <w:lang w:val="en-US"/>
+        </w:rPr>
+      </w:pPr>
+      <w:r>
+        <w:rPr>
+          <w:lang w:val="en-US"/>
+        </w:rPr>
+        <w:t>Data pre-processing</w:t>
+      </w:r>
+    </w:p>
+    <w:p>
+      <w:pPr>
+        <w:rPr>
+          <w:lang w:val="en-US"/>
+        </w:rPr>
+      </w:pPr>
+    </w:p>
+    <w:p>
+      <w:pPr>
+        <w:rPr>
+          <w:lang w:val="en-US"/>
+        </w:rPr>
+      </w:pPr>
+      <w:r>
+        <w:rPr>
+          <w:noProof/>
+        </w:rPr>
+        <w:lastRenderedPageBreak/>
+        <w:drawing>
+          <wp:inline distT="0" distB="0" distL="0" distR="0" wp14:anchorId="3D99EF2A" wp14:editId="36A8FD45">
+            <wp:extent cx="5731510" cy="1360805"/>
+            <wp:effectExtent l="0" t="0" r="0" b="0"/>
+            <wp:docPr id="2" name="Picture 2"/>
+            <wp:cNvGraphicFramePr>
+              <a:graphicFrameLocks xmlns:a="http://schemas.openxmlformats.org/drawingml/2006/main" noChangeAspect="1"/>
+            </wp:cNvGraphicFramePr>
+            <a:graphic xmlns:a="http://schemas.openxmlformats.org/drawingml/2006/main">
+              <a:graphicData uri="http://schemas.openxmlformats.org/drawingml/2006/picture">
+                <pic:pic xmlns:pic="http://schemas.openxmlformats.org/drawingml/2006/picture">
+                  <pic:nvPicPr>
+                    <pic:cNvPr id="1" name=""/>
+                    <pic:cNvPicPr/>
+                  </pic:nvPicPr>
+                  <pic:blipFill>
+                    <a:blip r:embed="rId8"/>
+                    <a:stretch>
+                      <a:fillRect/>
+                    </a:stretch>
+                  </pic:blipFill>
+                  <pic:spPr>
+                    <a:xfrm>
+                      <a:off x="0" y="0"/>
+                      <a:ext cx="5731510" cy="1360805"/>
+                    </a:xfrm>
+                    <a:prstGeom prst="rect">
+                      <a:avLst/>
+                    </a:prstGeom>
+                  </pic:spPr>
+                </pic:pic>
+              </a:graphicData>
+            </a:graphic>
+          </wp:inline>
+        </w:drawing>
+      </w:r>
+    </w:p>
+    <w:p>
+      <w:pPr>
+        <w:rPr>
+          <w:lang w:val="en-US"/>
+        </w:rPr>
+      </w:pPr>
+      <w:r>
+        <w:rPr>
+          <w:lang w:val="en-US"/>
+        </w:rPr>
+        <w:t>runtime question to user: Use fitted Gauss curve directly as a corrected datapoints? Y/N</w:t>
+      </w:r>
+    </w:p>
+    <w:p>
+      <w:pPr>
+        <w:rPr>
+          <w:lang w:val="en-US"/>
+        </w:rPr>
+      </w:pPr>
+      <w:r>
+        <w:rPr>
+          <w:lang w:val="en-US"/>
+        </w:rPr>
+        <w:t xml:space="preserve">if Y, then we skip Remote_DP_Elim.py and use the output of Fit_Gauss.py directly as </w:t>
+      </w:r>
+      <w:r>
+        <w:rPr>
+          <w:lang w:val="en-US"/>
+        </w:rPr>
+        <w:t>an</w:t>
+      </w:r>
+      <w:r>
+        <w:rPr>
+          <w:lang w:val="en-US"/>
+        </w:rPr>
+        <w:t xml:space="preserve"> </w:t>
+      </w:r>
+      <w:r>
+        <w:rPr>
+          <w:lang w:val="en-US"/>
+        </w:rPr>
+        <w:t>input</w:t>
+      </w:r>
+      <w:r>
+        <w:rPr>
+          <w:lang w:val="en-US"/>
+        </w:rPr>
+        <w:t xml:space="preserve"> to Mass_Balance_Cor.py</w:t>
+      </w:r>
+    </w:p>
+    <w:p>
+      <w:pPr>
+        <w:rPr>
+          <w:lang w:val="en-US"/>
+        </w:rPr>
+      </w:pPr>
+      <w:r>
+        <w:rPr>
+          <w:lang w:val="en-US"/>
+        </w:rPr>
+        <w:t>if N, then we stick to our original plan (use Gaussian just for elimination of remote points base on threshold)</w:t>
+      </w:r>
+    </w:p>
+    <w:p>
+      <w:pPr>
+        <w:pStyle w:val="Heading2"/>
+        <w:rPr>
+          <w:lang w:val="en-US"/>
+        </w:rPr>
+      </w:pPr>
+      <w:r>
+        <w:rPr>
+          <w:lang w:val="en-US"/>
+        </w:rPr>
+        <w:t>Model fitting</w:t>
+      </w:r>
+    </w:p>
+    <w:p>
+      <w:pPr>
+        <w:rPr>
+          <w:lang w:val="en-US"/>
+        </w:rPr>
+      </w:pPr>
+    </w:p>
+    <w:p>
+      <w:pPr>
+        <w:rPr>
+          <w:lang w:val="en-US"/>
+        </w:rPr>
+      </w:pPr>
+      <w:r>
+        <w:rPr>
+          <w:noProof/>
+        </w:rPr>
+        <w:drawing>
+          <wp:inline distT="0" distB="0" distL="0" distR="0" wp14:anchorId="0F544DED" wp14:editId="26648E66">
+            <wp:extent cx="5731510" cy="2891155"/>
+            <wp:effectExtent l="0" t="0" r="0" b="0"/>
+            <wp:docPr id="3" name="Picture 3"/>
+            <wp:cNvGraphicFramePr>
+              <a:graphicFrameLocks xmlns:a="http://schemas.openxmlformats.org/drawingml/2006/main" noChangeAspect="1"/>
+            </wp:cNvGraphicFramePr>
+            <a:graphic xmlns:a="http://schemas.openxmlformats.org/drawingml/2006/main">
+              <a:graphicData uri="http://schemas.openxmlformats.org/drawingml/2006/picture">
+                <pic:pic xmlns:pic="http://schemas.openxmlformats.org/drawingml/2006/picture">
+                  <pic:nvPicPr>
+                    <pic:cNvPr id="1" name=""/>
+                    <pic:cNvPicPr/>
+                  </pic:nvPicPr>
+                  <pic:blipFill>
+                    <a:blip r:embed="rId9"/>
+                    <a:stretch>
+                      <a:fillRect/>
+                    </a:stretch>
+                  </pic:blipFill>
+                  <pic:spPr>
+                    <a:xfrm>
+                      <a:off x="0" y="0"/>
+                      <a:ext cx="5731510" cy="2891155"/>
+                    </a:xfrm>
+                    <a:prstGeom prst="rect">
+                      <a:avLst/>
+                    </a:prstGeom>
+                  </pic:spPr>
+                </pic:pic>
+              </a:graphicData>
+            </a:graphic>
+          </wp:inline>
+        </w:drawing>
+      </w:r>
     </w:p>
     <w:p>
       <w:pPr>

</xml_diff>

<commit_message>
added preprocessing functions to Documentation
</commit_message>
<xml_diff>
--- a/docu/User_Documentation_V1.docx
+++ b/docu/User_Documentation_V1.docx
@@ -2360,6 +2360,12 @@
         <w:rPr>
           <w:lang w:val="en-US"/>
         </w:rPr>
+        <w:t xml:space="preserve"> </w:t>
+      </w:r>
+      <w:r>
+        <w:rPr>
+          <w:lang w:val="en-US"/>
+        </w:rPr>
         <w:t>(</w:t>
       </w:r>
       <w:r>
@@ -2550,6 +2556,12 @@
         <w:rPr>
           <w:lang w:val="en-US"/>
         </w:rPr>
+        <w:t xml:space="preserve"> </w:t>
+      </w:r>
+      <w:r>
+        <w:rPr>
+          <w:lang w:val="en-US"/>
+        </w:rPr>
         <w:t>(</w:t>
       </w:r>
       <w:r>
@@ -2731,6 +2743,12 @@
         <w:rPr>
           <w:lang w:val="en-US"/>
         </w:rPr>
+        <w:t xml:space="preserve"> </w:t>
+      </w:r>
+      <w:r>
+        <w:rPr>
+          <w:lang w:val="en-US"/>
+        </w:rPr>
         <w:t>(</w:t>
       </w:r>
       <w:r>
@@ -2930,6 +2948,12 @@
         <w:rPr>
           <w:lang w:val="en-US"/>
         </w:rPr>
+        <w:t xml:space="preserve"> </w:t>
+      </w:r>
+      <w:r>
+        <w:rPr>
+          <w:lang w:val="en-US"/>
+        </w:rPr>
         <w:t>(</w:t>
       </w:r>
       <w:r>
@@ -3112,6 +3136,12 @@
           <w:lang w:val="en-US"/>
         </w:rPr>
         <w:t xml:space="preserve">      ExperimentClusters object</w:t>
+      </w:r>
+      <w:r>
+        <w:rPr>
+          <w:lang w:val="en-US"/>
+        </w:rPr>
+        <w:t xml:space="preserve"> </w:t>
       </w:r>
       <w:r>
         <w:rPr>
@@ -3586,6 +3616,12 @@
         <w:rPr>
           <w:lang w:val="en-US"/>
         </w:rPr>
+        <w:t xml:space="preserve"> </w:t>
+      </w:r>
+      <w:r>
+        <w:rPr>
+          <w:lang w:val="en-US"/>
+        </w:rPr>
         <w:t>(</w:t>
       </w:r>
       <w:r>
@@ -3621,6 +3657,1236 @@
         <w:rPr>
           <w:lang w:val="en-US"/>
         </w:rPr>
+        <w:t>Preprocessing</w:t>
+      </w:r>
+      <w:r>
+        <w:rPr>
+          <w:lang w:val="en-US"/>
+        </w:rPr>
+        <w:t xml:space="preserve"> functions</w:t>
+      </w:r>
+    </w:p>
+    <w:p>
+      <w:pPr>
+        <w:rPr>
+          <w:lang w:val="en-US"/>
+        </w:rPr>
+      </w:pPr>
+    </w:p>
+    <w:p>
+      <w:pPr>
+        <w:pStyle w:val="Nadpis3"/>
+        <w:rPr>
+          <w:lang w:val="en-US"/>
+        </w:rPr>
+      </w:pPr>
+      <w:r>
+        <w:rPr>
+          <w:lang w:val="en-US"/>
+        </w:rPr>
+        <w:t>Ret_Time_Cor</w:t>
+      </w:r>
+    </w:p>
+    <w:p>
+      <w:pPr>
+        <w:rPr>
+          <w:lang w:val="en-US"/>
+        </w:rPr>
+      </w:pPr>
+    </w:p>
+    <w:p>
+      <w:pPr>
+        <w:rPr>
+          <w:i/>
+          <w:iCs/>
+          <w:lang w:val="en-US"/>
+        </w:rPr>
+      </w:pPr>
+      <w:r>
+        <w:rPr>
+          <w:i/>
+          <w:iCs/>
+          <w:lang w:val="en-US"/>
+        </w:rPr>
+        <w:t>function functions.Ret_Time_Cor(</w:t>
+      </w:r>
+      <w:r>
+        <w:rPr>
+          <w:i/>
+          <w:iCs/>
+          <w:lang w:val="en-US"/>
+        </w:rPr>
+        <w:t>experimentSet, experimentClustersCompCond)</w:t>
+      </w:r>
+    </w:p>
+    <w:p>
+      <w:pPr>
+        <w:pStyle w:val="Nadpis4"/>
+        <w:rPr>
+          <w:i/>
+          <w:iCs w:val="0"/>
+          <w:lang w:val="en-US"/>
+        </w:rPr>
+      </w:pPr>
+      <w:r>
+        <w:rPr>
+          <w:i/>
+          <w:iCs w:val="0"/>
+          <w:lang w:val="en-US"/>
+        </w:rPr>
+        <w:t>Description</w:t>
+      </w:r>
+    </w:p>
+    <w:p>
+      <w:pPr>
+        <w:rPr>
+          <w:lang w:val="en-US"/>
+        </w:rPr>
+      </w:pPr>
+      <w:r>
+        <w:rPr>
+          <w:lang w:val="en-US"/>
+        </w:rPr>
+        <w:t xml:space="preserve">   Shifts time of peaks to match for each cluster.</w:t>
+      </w:r>
+    </w:p>
+    <w:p>
+      <w:pPr>
+        <w:pStyle w:val="Nadpis4"/>
+        <w:rPr>
+          <w:lang w:val="en-US"/>
+        </w:rPr>
+      </w:pPr>
+      <w:r>
+        <w:rPr>
+          <w:i/>
+          <w:iCs w:val="0"/>
+          <w:lang w:val="en-US"/>
+        </w:rPr>
+        <w:t>Parameters</w:t>
+      </w:r>
+    </w:p>
+    <w:p>
+      <w:pPr>
+        <w:rPr>
+          <w:lang w:val="en-US"/>
+        </w:rPr>
+      </w:pPr>
+      <w:r>
+        <w:rPr>
+          <w:lang w:val="en-US"/>
+        </w:rPr>
+        <w:t xml:space="preserve">   </w:t>
+      </w:r>
+      <w:r>
+        <w:rPr>
+          <w:i/>
+          <w:iCs/>
+          <w:lang w:val="en-US"/>
+        </w:rPr>
+        <w:t>experimentSet(ExperimentSet)</w:t>
+      </w:r>
+      <w:r>
+        <w:rPr>
+          <w:lang w:val="en-US"/>
+        </w:rPr>
+        <w:t xml:space="preserve"> </w:t>
+      </w:r>
+      <w:r>
+        <w:rPr>
+          <w:lang w:val="en-US"/>
+        </w:rPr>
+        <w:t xml:space="preserve">– Experiment set </w:t>
+      </w:r>
+      <w:r>
+        <w:rPr>
+          <w:lang w:val="en-US"/>
+        </w:rPr>
+        <w:t>for correction.</w:t>
+      </w:r>
+    </w:p>
+    <w:p>
+      <w:pPr>
+        <w:rPr>
+          <w:lang w:val="en-US"/>
+        </w:rPr>
+      </w:pPr>
+      <w:r>
+        <w:rPr>
+          <w:lang w:val="en-US"/>
+        </w:rPr>
+        <w:t xml:space="preserve">   </w:t>
+      </w:r>
+      <w:r>
+        <w:rPr>
+          <w:i/>
+          <w:iCs/>
+          <w:lang w:val="en-US"/>
+        </w:rPr>
+        <w:t>experiment</w:t>
+      </w:r>
+      <w:r>
+        <w:rPr>
+          <w:i/>
+          <w:iCs/>
+          <w:lang w:val="en-US"/>
+        </w:rPr>
+        <w:t>ClustersCompCond</w:t>
+      </w:r>
+      <w:r>
+        <w:rPr>
+          <w:i/>
+          <w:iCs/>
+          <w:lang w:val="en-US"/>
+        </w:rPr>
+        <w:t>(Experiment</w:t>
+      </w:r>
+      <w:r>
+        <w:rPr>
+          <w:i/>
+          <w:iCs/>
+          <w:lang w:val="en-US"/>
+        </w:rPr>
+        <w:t>Clusters</w:t>
+      </w:r>
+      <w:r>
+        <w:rPr>
+          <w:i/>
+          <w:iCs/>
+          <w:lang w:val="en-US"/>
+        </w:rPr>
+        <w:t>)</w:t>
+      </w:r>
+      <w:r>
+        <w:rPr>
+          <w:lang w:val="en-US"/>
+        </w:rPr>
+        <w:t xml:space="preserve"> </w:t>
+      </w:r>
+      <w:r>
+        <w:rPr>
+          <w:lang w:val="en-US"/>
+        </w:rPr>
+        <w:t>–</w:t>
+      </w:r>
+      <w:r>
+        <w:rPr>
+          <w:lang w:val="en-US"/>
+        </w:rPr>
+        <w:t xml:space="preserve"> </w:t>
+      </w:r>
+      <w:r>
+        <w:rPr>
+          <w:lang w:val="en-US"/>
+        </w:rPr>
+        <w:t>Clusters of components to match peaks.</w:t>
+      </w:r>
+    </w:p>
+    <w:p>
+      <w:pPr>
+        <w:pStyle w:val="Nadpis4"/>
+        <w:rPr>
+          <w:i/>
+          <w:iCs w:val="0"/>
+          <w:lang w:val="en-US"/>
+        </w:rPr>
+      </w:pPr>
+      <w:r>
+        <w:rPr>
+          <w:i/>
+          <w:iCs w:val="0"/>
+          <w:lang w:val="en-US"/>
+        </w:rPr>
+        <w:t>Returns</w:t>
+      </w:r>
+    </w:p>
+    <w:p>
+      <w:pPr>
+        <w:rPr>
+          <w:lang w:val="en-US"/>
+        </w:rPr>
+      </w:pPr>
+      <w:r>
+        <w:rPr>
+          <w:lang w:val="en-US"/>
+        </w:rPr>
+        <w:t xml:space="preserve">   </w:t>
+      </w:r>
+      <w:r>
+        <w:rPr>
+          <w:lang w:val="en-US"/>
+        </w:rPr>
+        <w:t>Experiment set with matched peaks</w:t>
+      </w:r>
+      <w:r>
+        <w:rPr>
+          <w:lang w:val="en-US"/>
+        </w:rPr>
+        <w:t xml:space="preserve"> </w:t>
+      </w:r>
+      <w:r>
+        <w:rPr>
+          <w:lang w:val="en-US"/>
+        </w:rPr>
+        <w:t>(</w:t>
+      </w:r>
+      <w:r>
+        <w:rPr>
+          <w:i/>
+          <w:iCs/>
+          <w:lang w:val="en-US"/>
+        </w:rPr>
+        <w:t>ExperimentSet</w:t>
+      </w:r>
+      <w:r>
+        <w:rPr>
+          <w:lang w:val="en-US"/>
+        </w:rPr>
+        <w:t>)</w:t>
+      </w:r>
+    </w:p>
+    <w:p>
+      <w:pPr>
+        <w:rPr>
+          <w:lang w:val="en-US"/>
+        </w:rPr>
+      </w:pPr>
+    </w:p>
+    <w:p>
+      <w:pPr>
+        <w:rPr>
+          <w:lang w:val="en-US"/>
+        </w:rPr>
+      </w:pPr>
+    </w:p>
+    <w:p>
+      <w:pPr>
+        <w:rPr>
+          <w:lang w:val="en-US"/>
+        </w:rPr>
+      </w:pPr>
+    </w:p>
+    <w:p>
+      <w:pPr>
+        <w:pStyle w:val="Nadpis3"/>
+        <w:rPr>
+          <w:lang w:val="en-US"/>
+        </w:rPr>
+      </w:pPr>
+      <w:r>
+        <w:rPr>
+          <w:lang w:val="en-US"/>
+        </w:rPr>
+        <w:lastRenderedPageBreak/>
+        <w:t>Fit_Gauss</w:t>
+      </w:r>
+    </w:p>
+    <w:p>
+      <w:pPr>
+        <w:rPr>
+          <w:lang w:val="en-US"/>
+        </w:rPr>
+      </w:pPr>
+    </w:p>
+    <w:p>
+      <w:pPr>
+        <w:rPr>
+          <w:i/>
+          <w:iCs/>
+          <w:lang w:val="en-US"/>
+        </w:rPr>
+      </w:pPr>
+      <w:r>
+        <w:rPr>
+          <w:i/>
+          <w:iCs/>
+          <w:lang w:val="en-US"/>
+        </w:rPr>
+        <w:t>function functions.Fit_Gauss(experimentSet)</w:t>
+      </w:r>
+    </w:p>
+    <w:p>
+      <w:pPr>
+        <w:pStyle w:val="Nadpis4"/>
+        <w:rPr>
+          <w:i/>
+          <w:iCs w:val="0"/>
+          <w:lang w:val="en-US"/>
+        </w:rPr>
+      </w:pPr>
+      <w:r>
+        <w:rPr>
+          <w:i/>
+          <w:iCs w:val="0"/>
+          <w:lang w:val="en-US"/>
+        </w:rPr>
+        <w:t>Descriptions</w:t>
+      </w:r>
+    </w:p>
+    <w:p>
+      <w:pPr>
+        <w:rPr>
+          <w:lang w:val="en-US"/>
+        </w:rPr>
+      </w:pPr>
+      <w:r>
+        <w:rPr>
+          <w:lang w:val="en-US"/>
+        </w:rPr>
+        <w:t xml:space="preserve">   Fits a asymmetric gaussian curve to each component.</w:t>
+      </w:r>
+    </w:p>
+    <w:p>
+      <w:pPr>
+        <w:pStyle w:val="Nadpis4"/>
+        <w:rPr>
+          <w:lang w:val="en-US"/>
+        </w:rPr>
+      </w:pPr>
+      <w:r>
+        <w:t>Parameters</w:t>
+      </w:r>
+    </w:p>
+    <w:p>
+      <w:pPr>
+        <w:rPr>
+          <w:lang w:val="en-US"/>
+        </w:rPr>
+      </w:pPr>
+      <w:r>
+        <w:rPr>
+          <w:lang w:val="en-US"/>
+        </w:rPr>
+        <w:t xml:space="preserve">   </w:t>
+      </w:r>
+      <w:r>
+        <w:rPr>
+          <w:i/>
+          <w:iCs/>
+          <w:lang w:val="en-US"/>
+        </w:rPr>
+        <w:t>experimentSet(ExperimentSet)</w:t>
+      </w:r>
+      <w:r>
+        <w:rPr>
+          <w:lang w:val="en-US"/>
+        </w:rPr>
+        <w:t xml:space="preserve"> – Experiment set </w:t>
+      </w:r>
+      <w:r>
+        <w:rPr>
+          <w:lang w:val="en-US"/>
+        </w:rPr>
+        <w:t>for gaussian cruve fitting.</w:t>
+      </w:r>
+    </w:p>
+    <w:p>
+      <w:pPr>
+        <w:pStyle w:val="Nadpis4"/>
+        <w:rPr>
+          <w:lang w:val="en-US"/>
+        </w:rPr>
+      </w:pPr>
+      <w:r>
+        <w:rPr>
+          <w:lang w:val="en-US"/>
+        </w:rPr>
+        <w:t>Returns</w:t>
+      </w:r>
+    </w:p>
+    <w:p>
+      <w:pPr>
+        <w:rPr>
+          <w:lang w:val="en-US"/>
+        </w:rPr>
+      </w:pPr>
+      <w:r>
+        <w:rPr>
+          <w:lang w:val="en-US"/>
+        </w:rPr>
+        <w:t xml:space="preserve">   Experiment set with fitted gaussian curve in each component</w:t>
+      </w:r>
+      <w:r>
+        <w:rPr>
+          <w:lang w:val="en-US"/>
+        </w:rPr>
+        <w:t xml:space="preserve">  </w:t>
+      </w:r>
+      <w:r>
+        <w:rPr>
+          <w:lang w:val="en-US"/>
+        </w:rPr>
+        <w:t>(</w:t>
+      </w:r>
+      <w:r>
+        <w:rPr>
+          <w:i/>
+          <w:iCs/>
+          <w:lang w:val="en-US"/>
+        </w:rPr>
+        <w:t>ExperimentSet</w:t>
+      </w:r>
+      <w:r>
+        <w:rPr>
+          <w:lang w:val="en-US"/>
+        </w:rPr>
+        <w:t>)</w:t>
+      </w:r>
+    </w:p>
+    <w:p>
+      <w:pPr>
+        <w:rPr>
+          <w:lang w:val="en-US"/>
+        </w:rPr>
+      </w:pPr>
+    </w:p>
+    <w:p>
+      <w:pPr>
+        <w:pStyle w:val="Nadpis3"/>
+      </w:pPr>
+      <w:r>
+        <w:t>Remote_DP_Elim</w:t>
+      </w:r>
+    </w:p>
+    <w:p/>
+    <w:p>
+      <w:pPr>
+        <w:rPr>
+          <w:i/>
+          <w:iCs/>
+          <w:lang w:val="en-US"/>
+        </w:rPr>
+      </w:pPr>
+      <w:r>
+        <w:rPr>
+          <w:i/>
+          <w:iCs/>
+          <w:lang w:val="en-US"/>
+        </w:rPr>
+        <w:t>function functions.</w:t>
+      </w:r>
+      <w:r>
+        <w:rPr>
+          <w:i/>
+          <w:iCs/>
+          <w:lang w:val="en-US"/>
+        </w:rPr>
+        <w:t>Remote_DP_Elim</w:t>
+      </w:r>
+      <w:r>
+        <w:rPr>
+          <w:i/>
+          <w:iCs/>
+          <w:lang w:val="en-US"/>
+        </w:rPr>
+        <w:t>(experimentSetCor1, experimentSetGauss,</w:t>
+      </w:r>
+      <w:r>
+        <w:rPr>
+          <w:i/>
+          <w:iCs/>
+          <w:lang w:val="en-US"/>
+        </w:rPr>
+        <w:t xml:space="preserve"> absTolerance</w:t>
+      </w:r>
+      <w:r>
+        <w:rPr>
+          <w:i/>
+          <w:iCs/>
+          <w:lang w:val="en-US"/>
+        </w:rPr>
+        <w:t xml:space="preserve"> = 0.1)</w:t>
+      </w:r>
+    </w:p>
+    <w:p>
+      <w:pPr>
+        <w:pStyle w:val="Nadpis4"/>
+      </w:pPr>
+      <w:r>
+        <w:t>Description</w:t>
+      </w:r>
+    </w:p>
+    <w:p>
+      <w:pPr>
+        <w:rPr>
+          <w:i/>
+          <w:iCs/>
+          <w:lang w:val="en-US"/>
+        </w:rPr>
+      </w:pPr>
+      <w:r>
+        <w:t xml:space="preserve">   Compares</w:t>
+      </w:r>
+      <w:r>
+        <w:rPr>
+          <w:i/>
+          <w:iCs/>
+          <w:lang w:val="en-US"/>
+        </w:rPr>
+        <w:t xml:space="preserve"> </w:t>
+      </w:r>
+      <w:r>
+        <w:rPr>
+          <w:i/>
+          <w:iCs/>
+          <w:lang w:val="en-US"/>
+        </w:rPr>
+        <w:t>experimentSetCor1</w:t>
+      </w:r>
+      <w:r>
+        <w:t xml:space="preserve"> to </w:t>
+      </w:r>
+      <w:r>
+        <w:rPr>
+          <w:i/>
+          <w:iCs/>
+          <w:lang w:val="en-US"/>
+        </w:rPr>
+        <w:t>experimentSetGauss</w:t>
+      </w:r>
+      <w:r>
+        <w:t xml:space="preserve"> with fitted gaussian curve and removes points from the </w:t>
+      </w:r>
+      <w:r>
+        <w:rPr>
+          <w:i/>
+          <w:iCs/>
+          <w:lang w:val="en-US"/>
+        </w:rPr>
+        <w:t>experimentSetCor1</w:t>
+      </w:r>
+      <w:r>
+        <w:rPr>
+          <w:i/>
+          <w:iCs/>
+          <w:lang w:val="en-US"/>
+        </w:rPr>
+        <w:t xml:space="preserve"> </w:t>
+      </w:r>
+      <w:r>
+        <w:rPr>
+          <w:lang w:val="en-US"/>
+        </w:rPr>
+        <w:t xml:space="preserve">that differ too much based on </w:t>
+      </w:r>
+      <w:r>
+        <w:rPr>
+          <w:i/>
+          <w:iCs/>
+          <w:lang w:val="en-US"/>
+        </w:rPr>
+        <w:t>absTolerance</w:t>
+      </w:r>
+      <w:r>
+        <w:rPr>
+          <w:i/>
+          <w:iCs/>
+          <w:lang w:val="en-US"/>
+        </w:rPr>
+        <w:t>.</w:t>
+      </w:r>
+    </w:p>
+    <w:p>
+      <w:pPr>
+        <w:pStyle w:val="Nadpis4"/>
+        <w:rPr>
+          <w:lang w:val="en-US"/>
+        </w:rPr>
+      </w:pPr>
+      <w:r>
+        <w:t>Parameters</w:t>
+      </w:r>
+    </w:p>
+    <w:p>
+      <w:pPr>
+        <w:rPr>
+          <w:lang w:val="en-US"/>
+        </w:rPr>
+      </w:pPr>
+      <w:r>
+        <w:rPr>
+          <w:lang w:val="en-US"/>
+        </w:rPr>
+        <w:t xml:space="preserve">   </w:t>
+      </w:r>
+      <w:r>
+        <w:rPr>
+          <w:i/>
+          <w:iCs/>
+          <w:lang w:val="en-US"/>
+        </w:rPr>
+        <w:t>experimentSet</w:t>
+      </w:r>
+      <w:r>
+        <w:rPr>
+          <w:i/>
+          <w:iCs/>
+          <w:lang w:val="en-US"/>
+        </w:rPr>
+        <w:t>Cor1</w:t>
+      </w:r>
+      <w:r>
+        <w:rPr>
+          <w:i/>
+          <w:iCs/>
+          <w:lang w:val="en-US"/>
+        </w:rPr>
+        <w:t>(ExperimentSet)</w:t>
+      </w:r>
+      <w:r>
+        <w:rPr>
+          <w:lang w:val="en-US"/>
+        </w:rPr>
+        <w:t xml:space="preserve"> – Experiment set </w:t>
+      </w:r>
+      <w:r>
+        <w:rPr>
+          <w:lang w:val="en-US"/>
+        </w:rPr>
+        <w:t>for correction.</w:t>
+      </w:r>
+    </w:p>
+    <w:p>
+      <w:pPr>
+        <w:rPr>
+          <w:lang w:val="en-US"/>
+        </w:rPr>
+      </w:pPr>
+      <w:r>
+        <w:rPr>
+          <w:i/>
+          <w:iCs/>
+          <w:lang w:val="en-US"/>
+        </w:rPr>
+        <w:t xml:space="preserve">   </w:t>
+      </w:r>
+      <w:r>
+        <w:rPr>
+          <w:i/>
+          <w:iCs/>
+          <w:lang w:val="en-US"/>
+        </w:rPr>
+        <w:t>experimentSet</w:t>
+      </w:r>
+      <w:r>
+        <w:rPr>
+          <w:i/>
+          <w:iCs/>
+          <w:lang w:val="en-US"/>
+        </w:rPr>
+        <w:t>Gauss</w:t>
+      </w:r>
+      <w:r>
+        <w:rPr>
+          <w:i/>
+          <w:iCs/>
+          <w:lang w:val="en-US"/>
+        </w:rPr>
+        <w:t>(ExperimentSet)</w:t>
+      </w:r>
+      <w:r>
+        <w:rPr>
+          <w:lang w:val="en-US"/>
+        </w:rPr>
+        <w:t xml:space="preserve"> – Experiment set </w:t>
+      </w:r>
+      <w:r>
+        <w:rPr>
+          <w:lang w:val="en-US"/>
+        </w:rPr>
+        <w:t>with gauss curves for comparison.</w:t>
+      </w:r>
+    </w:p>
+    <w:p>
+      <w:pPr>
+        <w:rPr>
+          <w:lang w:val="en-US"/>
+        </w:rPr>
+      </w:pPr>
+      <w:r>
+        <w:rPr>
+          <w:lang w:val="en-US"/>
+        </w:rPr>
+        <w:t xml:space="preserve">   </w:t>
+      </w:r>
+      <w:r>
+        <w:rPr>
+          <w:i/>
+          <w:iCs/>
+          <w:lang w:val="en-US"/>
+        </w:rPr>
+        <w:t>absTolerance</w:t>
+      </w:r>
+      <w:r>
+        <w:rPr>
+          <w:i/>
+          <w:iCs/>
+          <w:lang w:val="en-US"/>
+        </w:rPr>
+        <w:t>(</w:t>
+      </w:r>
+      <w:r>
+        <w:rPr>
+          <w:i/>
+          <w:iCs/>
+          <w:lang w:val="en-US"/>
+        </w:rPr>
+        <w:t>float</w:t>
+      </w:r>
+      <w:r>
+        <w:rPr>
+          <w:i/>
+          <w:iCs/>
+          <w:lang w:val="en-US"/>
+        </w:rPr>
+        <w:t>)</w:t>
+      </w:r>
+      <w:r>
+        <w:rPr>
+          <w:lang w:val="en-US"/>
+        </w:rPr>
+        <w:t xml:space="preserve"> –</w:t>
+      </w:r>
+      <w:r>
+        <w:rPr>
+          <w:lang w:val="en-US"/>
+        </w:rPr>
+        <w:t xml:space="preserve"> </w:t>
+      </w:r>
+      <w:r>
+        <w:rPr>
+          <w:lang w:val="en-US"/>
+        </w:rPr>
+        <w:t>Absolute tolerance.</w:t>
+      </w:r>
+    </w:p>
+    <w:p>
+      <w:pPr>
+        <w:pStyle w:val="Nadpis4"/>
+        <w:rPr>
+          <w:lang w:val="en-US"/>
+        </w:rPr>
+      </w:pPr>
+      <w:r>
+        <w:rPr>
+          <w:lang w:val="en-US"/>
+        </w:rPr>
+        <w:t>Returns</w:t>
+      </w:r>
+    </w:p>
+    <w:p>
+      <w:pPr>
+        <w:rPr>
+          <w:lang w:val="en-US"/>
+        </w:rPr>
+      </w:pPr>
+      <w:r>
+        <w:rPr>
+          <w:lang w:val="en-US"/>
+        </w:rPr>
+        <w:t xml:space="preserve">   New experiment set with removed points that differ too much</w:t>
+      </w:r>
+      <w:r>
+        <w:rPr>
+          <w:lang w:val="en-US"/>
+        </w:rPr>
+        <w:t xml:space="preserve"> </w:t>
+      </w:r>
+      <w:r>
+        <w:rPr>
+          <w:lang w:val="en-US"/>
+        </w:rPr>
+        <w:t>(</w:t>
+      </w:r>
+      <w:r>
+        <w:rPr>
+          <w:i/>
+          <w:iCs/>
+          <w:lang w:val="en-US"/>
+        </w:rPr>
+        <w:t>ExperimentSet</w:t>
+      </w:r>
+      <w:r>
+        <w:rPr>
+          <w:lang w:val="en-US"/>
+        </w:rPr>
+        <w:t>)</w:t>
+      </w:r>
+    </w:p>
+    <w:p>
+      <w:pPr>
+        <w:rPr>
+          <w:lang w:val="en-US"/>
+        </w:rPr>
+      </w:pPr>
+    </w:p>
+    <w:p>
+      <w:pPr>
+        <w:pStyle w:val="Nadpis3"/>
+        <w:rPr>
+          <w:lang w:val="en-US"/>
+        </w:rPr>
+      </w:pPr>
+      <w:r>
+        <w:rPr>
+          <w:lang w:val="en-US"/>
+        </w:rPr>
+        <w:t>Mass_Balance_Cor</w:t>
+      </w:r>
+    </w:p>
+    <w:p>
+      <w:pPr>
+        <w:rPr>
+          <w:lang w:val="en-US"/>
+        </w:rPr>
+      </w:pPr>
+    </w:p>
+    <w:p>
+      <w:pPr>
+        <w:rPr>
+          <w:i/>
+          <w:iCs/>
+          <w:lang w:val="en-US"/>
+        </w:rPr>
+      </w:pPr>
+      <w:r>
+        <w:rPr>
+          <w:i/>
+          <w:iCs/>
+          <w:lang w:val="en-US"/>
+        </w:rPr>
+        <w:t>function functions.</w:t>
+      </w:r>
+      <w:r>
+        <w:rPr>
+          <w:i/>
+          <w:iCs/>
+          <w:lang w:val="en-US"/>
+        </w:rPr>
+        <w:t>Mass_Balance_Cor</w:t>
+      </w:r>
+      <w:r>
+        <w:rPr>
+          <w:i/>
+          <w:iCs/>
+          <w:lang w:val="en-US"/>
+        </w:rPr>
+        <w:t>(experimentSetCor</w:t>
+      </w:r>
+      <w:r>
+        <w:rPr>
+          <w:i/>
+          <w:iCs/>
+          <w:lang w:val="en-US"/>
+        </w:rPr>
+        <w:t>2</w:t>
+      </w:r>
+      <w:r>
+        <w:rPr>
+          <w:i/>
+          <w:iCs/>
+          <w:lang w:val="en-US"/>
+        </w:rPr>
+        <w:t xml:space="preserve">, </w:t>
+      </w:r>
+      <w:r>
+        <w:rPr>
+          <w:i/>
+          <w:iCs/>
+          <w:lang w:val="en-US"/>
+        </w:rPr>
+        <w:t>experimentSetGauss</w:t>
+      </w:r>
+      <w:r>
+        <w:rPr>
+          <w:i/>
+          <w:iCs/>
+          <w:lang w:val="en-US"/>
+        </w:rPr>
+        <w:t>)</w:t>
+      </w:r>
+    </w:p>
+    <w:p>
+      <w:pPr>
+        <w:pStyle w:val="Nadpis4"/>
+        <w:rPr>
+          <w:lang w:val="en-US"/>
+        </w:rPr>
+      </w:pPr>
+      <w:r>
+        <w:rPr>
+          <w:lang w:val="en-US"/>
+        </w:rPr>
+        <w:t>Description</w:t>
+      </w:r>
+    </w:p>
+    <w:p>
+      <w:pPr>
+        <w:rPr>
+          <w:lang w:val="en-US"/>
+        </w:rPr>
+      </w:pPr>
+      <w:r>
+        <w:rPr>
+          <w:lang w:val="en-US"/>
+        </w:rPr>
+        <w:t xml:space="preserve">   Compares output mass of </w:t>
+      </w:r>
+      <w:r>
+        <w:rPr>
+          <w:i/>
+          <w:iCs/>
+          <w:lang w:val="en-US"/>
+        </w:rPr>
+        <w:t>experimentSetGauss</w:t>
+      </w:r>
+      <w:r>
+        <w:rPr>
+          <w:i/>
+          <w:iCs/>
+          <w:lang w:val="en-US"/>
+        </w:rPr>
+        <w:t xml:space="preserve"> </w:t>
+      </w:r>
+      <w:r>
+        <w:rPr>
+          <w:lang w:val="en-US"/>
+        </w:rPr>
+        <w:t xml:space="preserve">and feed mass of </w:t>
+      </w:r>
+      <w:r>
+        <w:rPr>
+          <w:i/>
+          <w:iCs/>
+          <w:lang w:val="en-US"/>
+        </w:rPr>
+        <w:t>experimentSetCor</w:t>
+      </w:r>
+      <w:r>
+        <w:rPr>
+          <w:i/>
+          <w:iCs/>
+          <w:lang w:val="en-US"/>
+        </w:rPr>
+        <w:t xml:space="preserve">2 </w:t>
+      </w:r>
+      <w:r>
+        <w:rPr>
+          <w:lang w:val="en-US"/>
+        </w:rPr>
+        <w:t xml:space="preserve">and changes feed time of </w:t>
+      </w:r>
+      <w:r>
+        <w:rPr>
+          <w:i/>
+          <w:iCs/>
+          <w:lang w:val="en-US"/>
+        </w:rPr>
+        <w:t>experimentSetCor</w:t>
+      </w:r>
+      <w:r>
+        <w:rPr>
+          <w:i/>
+          <w:iCs/>
+          <w:lang w:val="en-US"/>
+        </w:rPr>
+        <w:t xml:space="preserve">2 </w:t>
+      </w:r>
+      <w:r>
+        <w:rPr>
+          <w:lang w:val="en-US"/>
+        </w:rPr>
+        <w:t>to minimize the difference.</w:t>
+      </w:r>
+    </w:p>
+    <w:p>
+      <w:pPr>
+        <w:pStyle w:val="Nadpis4"/>
+        <w:rPr>
+          <w:lang w:val="en-US"/>
+        </w:rPr>
+      </w:pPr>
+      <w:r>
+        <w:rPr>
+          <w:lang w:val="en-US"/>
+        </w:rPr>
+        <w:t>Parameters</w:t>
+      </w:r>
+    </w:p>
+    <w:p>
+      <w:pPr>
+        <w:rPr>
+          <w:lang w:val="en-US"/>
+        </w:rPr>
+      </w:pPr>
+      <w:r>
+        <w:rPr>
+          <w:lang w:val="en-US"/>
+        </w:rPr>
+        <w:t xml:space="preserve">   </w:t>
+      </w:r>
+      <w:r>
+        <w:rPr>
+          <w:i/>
+          <w:iCs/>
+          <w:lang w:val="en-US"/>
+        </w:rPr>
+        <w:t>experimentSet</w:t>
+      </w:r>
+      <w:r>
+        <w:rPr>
+          <w:i/>
+          <w:iCs/>
+          <w:lang w:val="en-US"/>
+        </w:rPr>
+        <w:t>Cor</w:t>
+      </w:r>
+      <w:r>
+        <w:rPr>
+          <w:i/>
+          <w:iCs/>
+          <w:lang w:val="en-US"/>
+        </w:rPr>
+        <w:t>2</w:t>
+      </w:r>
+      <w:r>
+        <w:rPr>
+          <w:i/>
+          <w:iCs/>
+          <w:lang w:val="en-US"/>
+        </w:rPr>
+        <w:t>(ExperimentSet)</w:t>
+      </w:r>
+      <w:r>
+        <w:rPr>
+          <w:lang w:val="en-US"/>
+        </w:rPr>
+        <w:t xml:space="preserve"> –</w:t>
+      </w:r>
+      <w:r>
+        <w:rPr>
+          <w:lang w:val="en-US"/>
+        </w:rPr>
+        <w:t xml:space="preserve"> </w:t>
+      </w:r>
+      <w:r>
+        <w:rPr>
+          <w:lang w:val="en-US"/>
+        </w:rPr>
+        <w:t>Experiment set for correction.</w:t>
+      </w:r>
+    </w:p>
+    <w:p>
+      <w:pPr>
+        <w:rPr>
+          <w:lang w:val="en-US"/>
+        </w:rPr>
+      </w:pPr>
+      <w:r>
+        <w:rPr>
+          <w:i/>
+          <w:iCs/>
+          <w:lang w:val="en-US"/>
+        </w:rPr>
+        <w:t xml:space="preserve">   </w:t>
+      </w:r>
+      <w:r>
+        <w:rPr>
+          <w:i/>
+          <w:iCs/>
+          <w:lang w:val="en-US"/>
+        </w:rPr>
+        <w:t>experimentSet</w:t>
+      </w:r>
+      <w:r>
+        <w:rPr>
+          <w:i/>
+          <w:iCs/>
+          <w:lang w:val="en-US"/>
+        </w:rPr>
+        <w:t>Gauss</w:t>
+      </w:r>
+      <w:r>
+        <w:rPr>
+          <w:i/>
+          <w:iCs/>
+          <w:lang w:val="en-US"/>
+        </w:rPr>
+        <w:t>(ExperimentSet)</w:t>
+      </w:r>
+      <w:r>
+        <w:rPr>
+          <w:lang w:val="en-US"/>
+        </w:rPr>
+        <w:t xml:space="preserve"> – Experiment set with gauss curves for comparison.</w:t>
+      </w:r>
+    </w:p>
+    <w:p>
+      <w:pPr>
+        <w:pStyle w:val="Nadpis4"/>
+        <w:rPr>
+          <w:lang w:val="en-US"/>
+        </w:rPr>
+      </w:pPr>
+      <w:r>
+        <w:rPr>
+          <w:lang w:val="en-US"/>
+        </w:rPr>
+        <w:t>Returns</w:t>
+      </w:r>
+    </w:p>
+    <w:p>
+      <w:pPr>
+        <w:rPr>
+          <w:lang w:val="en-US"/>
+        </w:rPr>
+      </w:pPr>
+      <w:r>
+        <w:rPr>
+          <w:lang w:val="en-US"/>
+        </w:rPr>
+        <w:t xml:space="preserve">   New experiment set with corrected feed time </w:t>
+      </w:r>
+      <w:r>
+        <w:rPr>
+          <w:lang w:val="en-US"/>
+        </w:rPr>
+        <w:t>(</w:t>
+      </w:r>
+      <w:r>
+        <w:rPr>
+          <w:i/>
+          <w:iCs/>
+          <w:lang w:val="en-US"/>
+        </w:rPr>
+        <w:t>ExperimentSet</w:t>
+      </w:r>
+      <w:r>
+        <w:rPr>
+          <w:lang w:val="en-US"/>
+        </w:rPr>
+        <w:t>)</w:t>
+      </w:r>
+    </w:p>
+    <w:p>
+      <w:pPr>
+        <w:pStyle w:val="Nadpis4"/>
+        <w:rPr>
+          <w:lang w:val="en-US"/>
+        </w:rPr>
+      </w:pPr>
+    </w:p>
+    <w:p>
+      <w:pPr>
+        <w:pStyle w:val="Nadpis2"/>
+        <w:rPr>
+          <w:lang w:val="en-US"/>
+        </w:rPr>
+      </w:pPr>
+      <w:r>
+        <w:rPr>
+          <w:lang w:val="en-US"/>
+        </w:rPr>
         <w:t>Analysis and Debugging functions</w:t>
       </w:r>
     </w:p>
@@ -3707,6 +4973,39 @@
         <w:rPr>
           <w:lang w:val="en-US"/>
         </w:rPr>
+        <w:t>Usage</w:t>
+      </w:r>
+    </w:p>
+    <w:p>
+      <w:pPr>
+        <w:rPr>
+          <w:lang w:val="en-US"/>
+        </w:rPr>
+      </w:pPr>
+      <w:r>
+        <w:rPr>
+          <w:lang w:val="en-US"/>
+        </w:rPr>
+        <w:t xml:space="preserve">   </w:t>
+      </w:r>
+      <w:r>
+        <w:rPr>
+          <w:lang w:val="en-US"/>
+        </w:rPr>
+        <w:t>The function goes in order through experiments and their components and compares their measured concentrations. When the function finds a difference, it will print which two components are not matching and whether user wants to show the difference. If user inputs yes, the function will print side to side timeseries and two graphs of both timeseries, in which user can find the difference.</w:t>
+      </w:r>
+    </w:p>
+    <w:p>
+      <w:pPr>
+        <w:pStyle w:val="Nadpis4"/>
+        <w:rPr>
+          <w:lang w:val="en-US"/>
+        </w:rPr>
+      </w:pPr>
+      <w:r>
+        <w:rPr>
+          <w:lang w:val="en-US"/>
+        </w:rPr>
         <w:t>Parameters</w:t>
       </w:r>
     </w:p>
@@ -3840,300 +5139,282 @@
         <w:rPr>
           <w:lang w:val="en-US"/>
         </w:rPr>
+        <w:t>Description</w:t>
+      </w:r>
+    </w:p>
+    <w:p>
+      <w:pPr>
+        <w:rPr>
+          <w:lang w:val="en-US"/>
+        </w:rPr>
+      </w:pPr>
+      <w:r>
+        <w:rPr>
+          <w:lang w:val="en-US"/>
+        </w:rPr>
+        <w:t xml:space="preserve">   Allows user to analyze results of Lev2_Loss_Function with specified input values.</w:t>
+      </w:r>
+    </w:p>
+    <w:p>
+      <w:pPr>
+        <w:pStyle w:val="Nadpis4"/>
+        <w:rPr>
+          <w:lang w:val="en-US"/>
+        </w:rPr>
+      </w:pPr>
+      <w:r>
+        <w:rPr>
+          <w:lang w:val="en-US"/>
+        </w:rPr>
+        <w:t>Usage</w:t>
+      </w:r>
+    </w:p>
+    <w:p>
+      <w:pPr>
+        <w:rPr>
+          <w:lang w:val="en-US"/>
+        </w:rPr>
+      </w:pPr>
+      <w:r>
+        <w:rPr>
+          <w:lang w:val="en-US"/>
+        </w:rPr>
+        <w:t xml:space="preserve">   After the initial call, the function will calculate and show graph of loss function value for Henry constant and Dispersion coefficient values given by parameters</w:t>
+      </w:r>
+      <w:r>
+        <w:rPr>
+          <w:lang w:val="en-US"/>
+        </w:rPr>
+        <w:t xml:space="preserve"> </w:t>
+      </w:r>
+      <w:r>
+        <w:rPr>
+          <w:lang w:val="en-US"/>
+        </w:rPr>
+        <w:t>(xstart, ystart, xend…). After that, the function will ask user</w:t>
+      </w:r>
+      <w:r>
+        <w:rPr>
+          <w:lang w:val="en-US"/>
+        </w:rPr>
+        <w:t xml:space="preserve"> if he wants to print closeup (</w:t>
+      </w:r>
+      <w:r>
+        <w:rPr>
+          <w:lang w:val="en-US"/>
+        </w:rPr>
+        <w:t>Print closeup?[Y - yes, N - no, E - exit]</w:t>
+      </w:r>
+      <w:r>
+        <w:rPr>
+          <w:lang w:val="en-US"/>
+        </w:rPr>
+        <w:t>). If user inputs yes, the function will then ask for new parameters for Henry constant and Dispersion coefficient interval. The function will then calculate a new graph with the new parameters</w:t>
+      </w:r>
+      <w:r>
+        <w:rPr>
+          <w:lang w:val="en-US"/>
+        </w:rPr>
+        <w:t xml:space="preserve"> and asks for closeup again. This can be repeated indefinitely. Once user inputs no, the function will move on to the next porosity value with the original parameters and the process is repeated for all porosity values given by porosity parameters (</w:t>
+      </w:r>
+      <w:r>
+        <w:rPr>
+          <w:lang w:val="en-US"/>
+        </w:rPr>
+        <w:t>porosityStart</w:t>
+      </w:r>
+      <w:r>
+        <w:rPr>
+          <w:lang w:val="en-US"/>
+        </w:rPr>
+        <w:t>,</w:t>
+      </w:r>
+      <w:r>
+        <w:rPr>
+          <w:lang w:val="en-US"/>
+        </w:rPr>
+        <w:t xml:space="preserve"> porosityEnd, porosityStep</w:t>
+      </w:r>
+      <w:r>
+        <w:rPr>
+          <w:lang w:val="en-US"/>
+        </w:rPr>
+        <w:t>).</w:t>
+      </w:r>
+    </w:p>
+    <w:p>
+      <w:pPr>
+        <w:pStyle w:val="Nadpis4"/>
+        <w:rPr>
+          <w:lang w:val="en-US"/>
+        </w:rPr>
+      </w:pPr>
+      <w:r>
+        <w:rPr>
+          <w:lang w:val="en-US"/>
+        </w:rPr>
+        <w:t>Parameters</w:t>
+      </w:r>
+    </w:p>
+    <w:p>
+      <w:pPr>
+        <w:rPr>
+          <w:lang w:val="en-US"/>
+        </w:rPr>
+      </w:pPr>
+      <w:r>
+        <w:rPr>
+          <w:lang w:val="en-US"/>
+        </w:rPr>
+        <w:t xml:space="preserve">   </w:t>
+      </w:r>
+      <w:r>
+        <w:rPr>
+          <w:i/>
+          <w:iCs/>
+          <w:lang w:val="en-US"/>
+        </w:rPr>
+        <w:t>experimentClusterComp(ExperimentCluster)</w:t>
+      </w:r>
+      <w:r>
+        <w:rPr>
+          <w:lang w:val="en-US"/>
+        </w:rPr>
+        <w:t xml:space="preserve"> Cluster of components to analyze.</w:t>
+      </w:r>
+    </w:p>
+    <w:p>
+      <w:pPr>
+        <w:rPr>
+          <w:lang w:val="en-US"/>
+        </w:rPr>
+      </w:pPr>
+      <w:r>
+        <w:rPr>
+          <w:lang w:val="en-US"/>
+        </w:rPr>
+        <w:t xml:space="preserve">  </w:t>
+      </w:r>
+      <w:r>
+        <w:rPr>
+          <w:lang w:val="en-US"/>
+        </w:rPr>
+        <w:t xml:space="preserve"> </w:t>
+      </w:r>
+      <w:r>
+        <w:rPr>
+          <w:i/>
+          <w:iCs/>
+          <w:lang w:val="en-US"/>
+        </w:rPr>
+        <w:t>component(str)</w:t>
+      </w:r>
+      <w:r>
+        <w:rPr>
+          <w:lang w:val="en-US"/>
+        </w:rPr>
+        <w:t xml:space="preserve"> -</w:t>
+      </w:r>
+      <w:r>
+        <w:rPr>
+          <w:lang w:val="en-US"/>
+        </w:rPr>
+        <w:t xml:space="preserve"> Specified name of component to analyze.</w:t>
+      </w:r>
+    </w:p>
+    <w:p>
+      <w:pPr>
+        <w:rPr>
+          <w:lang w:val="en-US"/>
+        </w:rPr>
+      </w:pPr>
+      <w:r>
+        <w:rPr>
+          <w:lang w:val="en-US"/>
+        </w:rPr>
+        <w:t xml:space="preserve">   </w:t>
+      </w:r>
+      <w:r>
+        <w:rPr>
+          <w:i/>
+          <w:iCs/>
+          <w:lang w:val="en-US"/>
+        </w:rPr>
+        <w:t>xstart(</w:t>
+      </w:r>
+      <w:r>
+        <w:rPr>
+          <w:i/>
+          <w:iCs/>
+          <w:lang w:val="en-US"/>
+        </w:rPr>
+        <w:t>int</w:t>
+      </w:r>
+      <w:r>
+        <w:rPr>
+          <w:i/>
+          <w:iCs/>
+          <w:lang w:val="en-US"/>
+        </w:rPr>
+        <w:t>)</w:t>
+      </w:r>
+      <w:r>
+        <w:rPr>
+          <w:lang w:val="en-US"/>
+        </w:rPr>
+        <w:t xml:space="preserve"> -</w:t>
+      </w:r>
+      <w:r>
+        <w:rPr>
+          <w:lang w:val="en-US"/>
+        </w:rPr>
+        <w:t xml:space="preserve"> Start of interval of Henry constant values for analysis.</w:t>
+      </w:r>
+    </w:p>
+    <w:p>
+      <w:pPr>
+        <w:rPr>
+          <w:lang w:val="en-US"/>
+        </w:rPr>
+      </w:pPr>
+      <w:r>
+        <w:rPr>
+          <w:lang w:val="en-US"/>
+        </w:rPr>
+        <w:t xml:space="preserve">   </w:t>
+      </w:r>
+      <w:r>
+        <w:rPr>
+          <w:i/>
+          <w:iCs/>
+          <w:lang w:val="en-US"/>
+        </w:rPr>
+        <w:t>ystart(int)</w:t>
+      </w:r>
+      <w:r>
+        <w:rPr>
+          <w:lang w:val="en-US"/>
+        </w:rPr>
+        <w:t xml:space="preserve"> -</w:t>
+      </w:r>
+      <w:r>
+        <w:rPr>
+          <w:lang w:val="en-US"/>
+        </w:rPr>
+        <w:t xml:space="preserve"> Start of interval of Dispersion coeficient values for analysis.</w:t>
+      </w:r>
+    </w:p>
+    <w:p>
+      <w:pPr>
+        <w:rPr>
+          <w:lang w:val="en-US"/>
+        </w:rPr>
+      </w:pPr>
+      <w:r>
+        <w:rPr>
+          <w:lang w:val="en-US"/>
+        </w:rPr>
         <w:lastRenderedPageBreak/>
-        <w:t>Description</w:t>
-      </w:r>
-    </w:p>
-    <w:p>
-      <w:pPr>
-        <w:rPr>
-          <w:lang w:val="en-US"/>
-        </w:rPr>
-      </w:pPr>
-      <w:r>
-        <w:rPr>
-          <w:lang w:val="en-US"/>
-        </w:rPr>
-        <w:t xml:space="preserve">   Allows user to analyze results of Lev2_Loss_Function with specified input values.</w:t>
-      </w:r>
-    </w:p>
-    <w:p>
-      <w:pPr>
-        <w:pStyle w:val="Nadpis4"/>
-        <w:rPr>
-          <w:lang w:val="en-US"/>
-        </w:rPr>
-      </w:pPr>
-      <w:r>
-        <w:rPr>
-          <w:lang w:val="en-US"/>
-        </w:rPr>
-        <w:t>Usage</w:t>
-      </w:r>
-    </w:p>
-    <w:p>
-      <w:pPr>
-        <w:rPr>
-          <w:lang w:val="en-US"/>
-        </w:rPr>
-      </w:pPr>
-      <w:r>
-        <w:rPr>
-          <w:lang w:val="en-US"/>
-        </w:rPr>
-        <w:t xml:space="preserve">   After the initial call, the function will calculate and show graph of loss function value for Henry constant and Dispersion coefficient values given by parameters</w:t>
-      </w:r>
-      <w:r>
-        <w:rPr>
-          <w:lang w:val="en-US"/>
-        </w:rPr>
-        <w:t xml:space="preserve"> </w:t>
-      </w:r>
-      <w:r>
-        <w:rPr>
-          <w:lang w:val="en-US"/>
-        </w:rPr>
-        <w:t>(xstart, ystart, xend…). After that, the function will ask user</w:t>
-      </w:r>
-      <w:r>
-        <w:rPr>
-          <w:lang w:val="en-US"/>
-        </w:rPr>
-        <w:t xml:space="preserve"> if he wants to print closeup (</w:t>
-      </w:r>
-      <w:r>
-        <w:rPr>
-          <w:lang w:val="en-US"/>
-        </w:rPr>
-        <w:t>Print closeup?[Y - yes, N - no, E - exit]</w:t>
-      </w:r>
-      <w:r>
-        <w:rPr>
-          <w:lang w:val="en-US"/>
-        </w:rPr>
-        <w:t>). If user inputs yes, the function will then ask for new parameters for Henry constant and Dispersion coefficient interval. The function will then calculate a new graph with the new parameters</w:t>
-      </w:r>
-      <w:r>
-        <w:rPr>
-          <w:lang w:val="en-US"/>
-        </w:rPr>
-        <w:t xml:space="preserve"> and asks for closeup again. This can be repeated indefinitely. Once user inputs no, the function will move on to the next porosity value with the original parameters and the process is repeated for all porosity values given by porosity parameters (</w:t>
-      </w:r>
-      <w:r>
-        <w:rPr>
-          <w:lang w:val="en-US"/>
-        </w:rPr>
-        <w:t>porosityStart</w:t>
-      </w:r>
-      <w:r>
-        <w:rPr>
-          <w:lang w:val="en-US"/>
-        </w:rPr>
-        <w:t>,</w:t>
-      </w:r>
-      <w:r>
-        <w:rPr>
-          <w:lang w:val="en-US"/>
-        </w:rPr>
-        <w:t xml:space="preserve"> </w:t>
-      </w:r>
-      <w:r>
-        <w:rPr>
-          <w:lang w:val="en-US"/>
-        </w:rPr>
-        <w:t>porosity</w:t>
-      </w:r>
-      <w:r>
-        <w:rPr>
-          <w:lang w:val="en-US"/>
-        </w:rPr>
-        <w:t xml:space="preserve">End, </w:t>
-      </w:r>
-      <w:r>
-        <w:rPr>
-          <w:lang w:val="en-US"/>
-        </w:rPr>
-        <w:t>porosityStep</w:t>
-      </w:r>
-      <w:r>
-        <w:rPr>
-          <w:lang w:val="en-US"/>
-        </w:rPr>
-        <w:t>).</w:t>
-      </w:r>
-    </w:p>
-    <w:p>
-      <w:pPr>
-        <w:pStyle w:val="Nadpis4"/>
-        <w:rPr>
-          <w:lang w:val="en-US"/>
-        </w:rPr>
-      </w:pPr>
-      <w:r>
-        <w:rPr>
-          <w:lang w:val="en-US"/>
-        </w:rPr>
-        <w:t>Parameters</w:t>
-      </w:r>
-    </w:p>
-    <w:p>
-      <w:pPr>
-        <w:rPr>
-          <w:lang w:val="en-US"/>
-        </w:rPr>
-      </w:pPr>
-      <w:r>
-        <w:rPr>
-          <w:lang w:val="en-US"/>
-        </w:rPr>
-        <w:t xml:space="preserve">   </w:t>
-      </w:r>
-      <w:r>
-        <w:rPr>
-          <w:i/>
-          <w:iCs/>
-          <w:lang w:val="en-US"/>
-        </w:rPr>
-        <w:t>experimentClusterComp(ExperimentCluster)</w:t>
-      </w:r>
-      <w:r>
-        <w:rPr>
-          <w:lang w:val="en-US"/>
-        </w:rPr>
-        <w:t xml:space="preserve"> Cluster of components to analyze.</w:t>
-      </w:r>
-    </w:p>
-    <w:p>
-      <w:pPr>
-        <w:rPr>
-          <w:lang w:val="en-US"/>
-        </w:rPr>
-      </w:pPr>
-      <w:r>
-        <w:rPr>
-          <w:lang w:val="en-US"/>
-        </w:rPr>
-        <w:t xml:space="preserve">  </w:t>
-      </w:r>
-      <w:r>
-        <w:rPr>
-          <w:lang w:val="en-US"/>
-        </w:rPr>
-        <w:t xml:space="preserve"> </w:t>
-      </w:r>
-      <w:r>
-        <w:rPr>
-          <w:i/>
-          <w:iCs/>
-          <w:lang w:val="en-US"/>
-        </w:rPr>
-        <w:t>component(str)</w:t>
-      </w:r>
-      <w:r>
-        <w:rPr>
-          <w:lang w:val="en-US"/>
-        </w:rPr>
-        <w:t xml:space="preserve"> -</w:t>
-      </w:r>
-      <w:r>
-        <w:rPr>
-          <w:lang w:val="en-US"/>
-        </w:rPr>
-        <w:t xml:space="preserve"> Specified name of component to analyze.</w:t>
-      </w:r>
-    </w:p>
-    <w:p>
-      <w:pPr>
-        <w:rPr>
-          <w:lang w:val="en-US"/>
-        </w:rPr>
-      </w:pPr>
-      <w:r>
-        <w:rPr>
-          <w:lang w:val="en-US"/>
-        </w:rPr>
-        <w:t xml:space="preserve">   </w:t>
-      </w:r>
-      <w:r>
-        <w:rPr>
-          <w:i/>
-          <w:iCs/>
-          <w:lang w:val="en-US"/>
-        </w:rPr>
-        <w:t>xstart(</w:t>
-      </w:r>
-      <w:r>
-        <w:rPr>
-          <w:i/>
-          <w:iCs/>
-          <w:lang w:val="en-US"/>
-        </w:rPr>
-        <w:t>int</w:t>
-      </w:r>
-      <w:r>
-        <w:rPr>
-          <w:i/>
-          <w:iCs/>
-          <w:lang w:val="en-US"/>
-        </w:rPr>
-        <w:t>)</w:t>
-      </w:r>
-      <w:r>
-        <w:rPr>
-          <w:lang w:val="en-US"/>
-        </w:rPr>
-        <w:t xml:space="preserve"> -</w:t>
-      </w:r>
-      <w:r>
-        <w:rPr>
-          <w:lang w:val="en-US"/>
-        </w:rPr>
-        <w:t xml:space="preserve"> Start of interval of Henry constant values for analysis.</w:t>
-      </w:r>
-    </w:p>
-    <w:p>
-      <w:pPr>
-        <w:rPr>
-          <w:lang w:val="en-US"/>
-        </w:rPr>
-      </w:pPr>
-      <w:r>
-        <w:rPr>
-          <w:lang w:val="en-US"/>
-        </w:rPr>
-        <w:t xml:space="preserve">   </w:t>
-      </w:r>
-      <w:r>
-        <w:rPr>
-          <w:i/>
-          <w:iCs/>
-          <w:lang w:val="en-US"/>
-        </w:rPr>
-        <w:t>ystart(int)</w:t>
-      </w:r>
-      <w:r>
-        <w:rPr>
-          <w:lang w:val="en-US"/>
-        </w:rPr>
-        <w:t xml:space="preserve"> -</w:t>
-      </w:r>
-      <w:r>
-        <w:rPr>
-          <w:lang w:val="en-US"/>
-        </w:rPr>
-        <w:t xml:space="preserve"> Start of interval of Dispersion coeficient values for analysis.</w:t>
-      </w:r>
-    </w:p>
-    <w:p>
-      <w:pPr>
-        <w:rPr>
-          <w:lang w:val="en-US"/>
-        </w:rPr>
-      </w:pPr>
-      <w:r>
-        <w:rPr>
-          <w:lang w:val="en-US"/>
-        </w:rPr>
         <w:t xml:space="preserve">   </w:t>
       </w:r>
       <w:r>
@@ -4895,7 +6176,7 @@
     <w:uiPriority w:val="9"/>
     <w:unhideWhenUsed/>
     <w:qFormat/>
-    <w:rsid w:val="00A27FC3"/>
+    <w:rsid w:val="00A227A8"/>
     <w:pPr>
       <w:keepNext/>
       <w:keepLines/>
@@ -4904,7 +6185,6 @@
     </w:pPr>
     <w:rPr>
       <w:rFonts w:asciiTheme="majorHAnsi" w:eastAsiaTheme="majorEastAsia" w:hAnsiTheme="majorHAnsi" w:cstheme="majorBidi"/>
-      <w:i/>
       <w:iCs/>
       <w:color w:val="2F5496" w:themeColor="accent1" w:themeShade="BF"/>
     </w:rPr>
@@ -5149,10 +6429,9 @@
     <w:basedOn w:val="Standardnpsmoodstavce"/>
     <w:link w:val="Nadpis4"/>
     <w:uiPriority w:val="9"/>
-    <w:rsid w:val="00A27FC3"/>
+    <w:rsid w:val="00A227A8"/>
     <w:rPr>
       <w:rFonts w:asciiTheme="majorHAnsi" w:eastAsiaTheme="majorEastAsia" w:hAnsiTheme="majorHAnsi" w:cstheme="majorBidi"/>
-      <w:i/>
       <w:iCs/>
       <w:color w:val="2F5496" w:themeColor="accent1" w:themeShade="BF"/>
     </w:rPr>

</xml_diff>